<commit_message>
SE9: Done New API Logger Implement with Log4j2
</commit_message>
<xml_diff>
--- a/Learn Java/NewFeatureSE9/Document.docx
+++ b/Learn Java/NewFeatureSE9/Document.docx
@@ -4,22 +4,6 @@
   <w:body>
     <w:p>
       <w:pPr>
-        <w:ind w:left="-450" w:right="-720"/>
-        <w:rPr>
-          <w:rFonts w:ascii="Verdana" w:hAnsi="Verdana"/>
-        </w:rPr>
-      </w:pPr>
-      <w:proofErr w:type="spellStart"/>
-      <w:r>
-        <w:rPr>
-          <w:rFonts w:ascii="Verdana" w:hAnsi="Verdana"/>
-        </w:rPr>
-        <w:t>Ssa</w:t>
-      </w:r>
-      <w:proofErr w:type="spellEnd"/>
-    </w:p>
-    <w:p>
-      <w:pPr>
         <w:ind w:left="-450"/>
         <w:rPr>
           <w:rFonts w:ascii="Verdana" w:hAnsi="Verdana"/>
@@ -171,50 +155,7 @@
         <w:ind w:left="-450"/>
         <w:rPr>
           <w:rFonts w:ascii="Verdana" w:hAnsi="Verdana"/>
-        </w:rPr>
-      </w:pPr>
-      <w:r>
-        <w:rPr>
-          <w:rFonts w:ascii="Verdana" w:hAnsi="Verdana"/>
-        </w:rPr>
-        <w:t xml:space="preserve">Tight </w:t>
-      </w:r>
-      <w:proofErr w:type="spellStart"/>
-      <w:r>
-        <w:rPr>
-          <w:rFonts w:ascii="Verdana" w:hAnsi="Verdana"/>
-        </w:rPr>
-        <w:t>intergation</w:t>
-      </w:r>
-      <w:proofErr w:type="spellEnd"/>
-      <w:r>
-        <w:rPr>
-          <w:rFonts w:ascii="Verdana" w:hAnsi="Verdana"/>
-        </w:rPr>
-        <w:t xml:space="preserve"> with JavaFX</w:t>
-      </w:r>
-    </w:p>
-    <w:p>
-      <w:pPr>
-        <w:pStyle w:val="NormalWeb"/>
-        <w:ind w:left="-450"/>
-        <w:rPr>
-          <w:rFonts w:ascii="Verdana" w:hAnsi="Verdana"/>
-        </w:rPr>
-      </w:pPr>
-      <w:r>
-        <w:rPr>
-          <w:rFonts w:ascii="Verdana" w:hAnsi="Verdana"/>
-        </w:rPr>
-        <w:t>Java implementation of reactive streams.</w:t>
-      </w:r>
-    </w:p>
-    <w:p>
-      <w:pPr>
-        <w:pStyle w:val="NormalWeb"/>
-        <w:ind w:left="-450"/>
-        <w:rPr>
-          <w:rFonts w:ascii="Verdana" w:hAnsi="Verdana"/>
+          <w:lang w:val="vi-VN"/>
         </w:rPr>
       </w:pPr>
       <w:r>
@@ -236,21 +177,6 @@
         <w:rPr>
           <w:rFonts w:ascii="Verdana" w:hAnsi="Verdana"/>
         </w:rPr>
-        <w:t>Automatic scaling and sizing.</w:t>
-      </w:r>
-    </w:p>
-    <w:p>
-      <w:pPr>
-        <w:pStyle w:val="NormalWeb"/>
-        <w:ind w:left="-450"/>
-        <w:rPr>
-          <w:rFonts w:ascii="Verdana" w:hAnsi="Verdana"/>
-        </w:rPr>
-      </w:pPr>
-      <w:r>
-        <w:rPr>
-          <w:rFonts w:ascii="Verdana" w:hAnsi="Verdana"/>
-        </w:rPr>
         <w:t>Interface Private Methods</w:t>
       </w:r>
     </w:p>
@@ -500,55 +426,52 @@
       <w:pPr>
         <w:pStyle w:val="Heading2"/>
         <w:ind w:left="-450"/>
-        <w:rPr>
-          <w:rFonts w:ascii="Verdana" w:hAnsi="Verdana"/>
-        </w:rPr>
       </w:pPr>
       <w:bookmarkStart w:id="0" w:name="_Hlk60221287"/>
       <w:proofErr w:type="spellStart"/>
       <w:r>
+        <w:t>Modulazation</w:t>
+      </w:r>
+      <w:proofErr w:type="spellEnd"/>
+      <w:r>
+        <w:t xml:space="preserve"> of the JDK under Project Jigsaw</w:t>
+      </w:r>
+    </w:p>
+    <w:bookmarkEnd w:id="0"/>
+    <w:p>
+      <w:pPr>
+        <w:pStyle w:val="NormalWeb"/>
+        <w:ind w:left="-450" w:firstLine="720"/>
+        <w:rPr>
+          <w:rFonts w:ascii="Verdana" w:hAnsi="Verdana"/>
+        </w:rPr>
+      </w:pPr>
+      <w:r>
+        <w:rPr>
+          <w:rFonts w:ascii="Verdana" w:hAnsi="Verdana"/>
+        </w:rPr>
+        <w:t xml:space="preserve">Java  Module System is a major change in Java 9 version. Java added this feature to collect java packages and code into a single unit called module. The </w:t>
+      </w:r>
+      <w:proofErr w:type="spellStart"/>
+      <w:r>
+        <w:rPr>
+          <w:rFonts w:ascii="Verdana" w:hAnsi="Verdana"/>
+        </w:rPr>
+        <w:t>verions</w:t>
+      </w:r>
+      <w:proofErr w:type="spellEnd"/>
+      <w:r>
+        <w:rPr>
+          <w:rFonts w:ascii="Verdana" w:hAnsi="Verdana"/>
+        </w:rPr>
+        <w:t xml:space="preserve"> earlier of java, there was no concept of module to create modular java </w:t>
+      </w:r>
+      <w:r>
         <w:rPr>
           <w:rFonts w:ascii="Verdana" w:hAnsi="Verdana"/>
         </w:rPr>
         <w:lastRenderedPageBreak/>
-        <w:t>Modulazation</w:t>
-      </w:r>
-      <w:proofErr w:type="spellEnd"/>
-      <w:r>
-        <w:rPr>
-          <w:rFonts w:ascii="Verdana" w:hAnsi="Verdana"/>
-        </w:rPr>
-        <w:t xml:space="preserve"> of the JDK under Project Jigsaw</w:t>
-      </w:r>
-    </w:p>
-    <w:bookmarkEnd w:id="0"/>
-    <w:p>
-      <w:pPr>
-        <w:pStyle w:val="NormalWeb"/>
-        <w:ind w:left="-450" w:firstLine="720"/>
-        <w:rPr>
-          <w:rFonts w:ascii="Verdana" w:hAnsi="Verdana"/>
-        </w:rPr>
-      </w:pPr>
-      <w:r>
-        <w:rPr>
-          <w:rFonts w:ascii="Verdana" w:hAnsi="Verdana"/>
-        </w:rPr>
-        <w:t xml:space="preserve">Java  Module System is a major change in Java 9 version. Java added this feature to collect java packages and code into a single unit called module. The </w:t>
-      </w:r>
-      <w:proofErr w:type="spellStart"/>
-      <w:r>
-        <w:rPr>
-          <w:rFonts w:ascii="Verdana" w:hAnsi="Verdana"/>
-        </w:rPr>
-        <w:t>verions</w:t>
-      </w:r>
-      <w:proofErr w:type="spellEnd"/>
-      <w:r>
-        <w:rPr>
-          <w:rFonts w:ascii="Verdana" w:hAnsi="Verdana"/>
-        </w:rPr>
-        <w:t xml:space="preserve"> earlier of java, there was no concept of module to create modular java applications, that why size of application increased and difficult to move around. Even JDK itself was too heavy in size.</w:t>
+        <w:t>applications, that why size of application increased and difficult to move around. Even JDK itself was too heavy in size.</w:t>
       </w:r>
     </w:p>
     <w:p>
@@ -756,14 +679,8 @@
       <w:pPr>
         <w:pStyle w:val="Heading2"/>
         <w:ind w:left="-450"/>
-        <w:rPr>
-          <w:rFonts w:ascii="Verdana" w:hAnsi="Verdana"/>
-        </w:rPr>
-      </w:pPr>
-      <w:r>
-        <w:rPr>
-          <w:rFonts w:ascii="Verdana" w:hAnsi="Verdana"/>
-        </w:rPr>
+      </w:pPr>
+      <w:r>
         <w:t>Provided Money and Currency API</w:t>
       </w:r>
     </w:p>
@@ -957,46 +874,1337 @@
         </w:rPr>
         <w:t xml:space="preserve">ere: </w:t>
       </w:r>
-    </w:p>
-    <w:p>
-      <w:pPr>
-        <w:pStyle w:val="NormalWeb"/>
-        <w:ind w:left="-450"/>
-        <w:rPr>
-          <w:rFonts w:ascii="Verdana" w:hAnsi="Verdana"/>
-        </w:rPr>
-      </w:pPr>
-    </w:p>
-    <w:p>
-      <w:pPr>
-        <w:pStyle w:val="NormalWeb"/>
-        <w:ind w:left="-450"/>
-        <w:rPr>
-          <w:rFonts w:ascii="Verdana" w:hAnsi="Verdana"/>
-        </w:rPr>
-      </w:pPr>
-    </w:p>
-    <w:p>
-      <w:pPr>
-        <w:pStyle w:val="NormalWeb"/>
-        <w:ind w:left="-450"/>
-        <w:rPr>
-          <w:rFonts w:ascii="Verdana" w:hAnsi="Verdana"/>
-        </w:rPr>
-      </w:pPr>
-    </w:p>
-    <w:p>
-      <w:pPr>
-        <w:pStyle w:val="NormalWeb"/>
-        <w:ind w:left="-450"/>
-        <w:rPr>
-          <w:rFonts w:ascii="Verdana" w:hAnsi="Verdana"/>
-        </w:rPr>
-      </w:pPr>
-      <w:r>
-        <w:rPr>
-          <w:rFonts w:ascii="Verdana" w:hAnsi="Verdana"/>
-        </w:rPr>
+      <w:hyperlink r:id="rId5" w:history="1">
+        <w:r>
+          <w:rPr>
+            <w:rStyle w:val="Hyperlink"/>
+            <w:rFonts w:ascii="Verdana" w:hAnsi="Verdana"/>
+          </w:rPr>
+          <w:t>https://sharecodefull.blogspot.com/2021/01/provided-money-and-currency-api.html</w:t>
+        </w:r>
+      </w:hyperlink>
+    </w:p>
+    <w:p>
+      <w:pPr>
+        <w:pStyle w:val="Heading2"/>
+        <w:ind w:left="-450"/>
+        <w:rPr>
+          <w:lang w:val="vi-VN"/>
+        </w:rPr>
+      </w:pPr>
+      <w:r>
+        <w:t xml:space="preserve">Try-with </w:t>
+      </w:r>
+    </w:p>
+    <w:p>
+      <w:pPr>
+        <w:ind w:left="-450"/>
+        <w:rPr>
+          <w:rFonts w:ascii="Verdana" w:hAnsi="Verdana"/>
+        </w:rPr>
+      </w:pPr>
+      <w:r>
+        <w:rPr>
+          <w:rFonts w:ascii="Verdana" w:hAnsi="Verdana"/>
+        </w:rPr>
+        <w:tab/>
+      </w:r>
+      <w:r>
+        <w:rPr>
+          <w:rFonts w:ascii="Verdana" w:hAnsi="Verdana"/>
+        </w:rPr>
+        <w:t xml:space="preserve">Java introduced try-with-resource feature in java 7 that helps to close resource automatically after being used. </w:t>
+      </w:r>
+    </w:p>
+    <w:p>
+      <w:pPr>
+        <w:ind w:left="-450"/>
+        <w:rPr>
+          <w:rFonts w:ascii="Verdana" w:hAnsi="Verdana"/>
+        </w:rPr>
+      </w:pPr>
+      <w:r>
+        <w:rPr>
+          <w:rFonts w:ascii="Verdana" w:hAnsi="Verdana"/>
+        </w:rPr>
+        <w:t xml:space="preserve">In other words, we can say that we don’t need to close resource (file, connection, network, </w:t>
+      </w:r>
+      <w:proofErr w:type="spellStart"/>
+      <w:r>
+        <w:rPr>
+          <w:rFonts w:ascii="Verdana" w:hAnsi="Verdana"/>
+        </w:rPr>
+        <w:t>etc</w:t>
+      </w:r>
+      <w:proofErr w:type="spellEnd"/>
+      <w:r>
+        <w:rPr>
+          <w:rFonts w:ascii="Verdana" w:hAnsi="Verdana"/>
+        </w:rPr>
+        <w:t xml:space="preserve"> ) explicitly, try-with-resource close that automatically by using </w:t>
+      </w:r>
+      <w:proofErr w:type="spellStart"/>
+      <w:r>
+        <w:rPr>
+          <w:rFonts w:ascii="Verdana" w:hAnsi="Verdana"/>
+        </w:rPr>
+        <w:t>AutoClosable</w:t>
+      </w:r>
+      <w:proofErr w:type="spellEnd"/>
+      <w:r>
+        <w:rPr>
+          <w:rFonts w:ascii="Verdana" w:hAnsi="Verdana"/>
+        </w:rPr>
+        <w:t xml:space="preserve"> interface.</w:t>
+      </w:r>
+    </w:p>
+    <w:p>
+      <w:pPr>
+        <w:ind w:left="-450"/>
+        <w:rPr>
+          <w:rFonts w:ascii="Verdana" w:hAnsi="Verdana"/>
+        </w:rPr>
+      </w:pPr>
+      <w:r>
+        <w:rPr>
+          <w:rFonts w:ascii="Verdana" w:hAnsi="Verdana"/>
+        </w:rPr>
+        <w:t>In java 7, try-with-resource has a limitation that requires resource to declare locally within its block.</w:t>
+      </w:r>
+    </w:p>
+    <w:p>
+      <w:pPr>
+        <w:ind w:left="-450"/>
+        <w:rPr>
+          <w:rFonts w:ascii="Verdana" w:hAnsi="Verdana"/>
+        </w:rPr>
+      </w:pPr>
+      <w:r>
+        <w:rPr>
+          <w:noProof/>
+        </w:rPr>
+        <w:lastRenderedPageBreak/>
+        <w:drawing>
+          <wp:inline distT="0" distB="0" distL="0" distR="0" wp14:anchorId="6E61B362" wp14:editId="3D238F2F">
+            <wp:extent cx="5943600" cy="4056380"/>
+            <wp:effectExtent l="0" t="0" r="0" b="1270"/>
+            <wp:docPr id="1" name="Picture 1"/>
+            <wp:cNvGraphicFramePr>
+              <a:graphicFrameLocks xmlns:a="http://schemas.openxmlformats.org/drawingml/2006/main" noChangeAspect="1"/>
+            </wp:cNvGraphicFramePr>
+            <a:graphic xmlns:a="http://schemas.openxmlformats.org/drawingml/2006/main">
+              <a:graphicData uri="http://schemas.openxmlformats.org/drawingml/2006/picture">
+                <pic:pic xmlns:pic="http://schemas.openxmlformats.org/drawingml/2006/picture">
+                  <pic:nvPicPr>
+                    <pic:cNvPr id="1" name=""/>
+                    <pic:cNvPicPr/>
+                  </pic:nvPicPr>
+                  <pic:blipFill>
+                    <a:blip r:embed="rId6"/>
+                    <a:stretch>
+                      <a:fillRect/>
+                    </a:stretch>
+                  </pic:blipFill>
+                  <pic:spPr>
+                    <a:xfrm>
+                      <a:off x="0" y="0"/>
+                      <a:ext cx="5943600" cy="4056380"/>
+                    </a:xfrm>
+                    <a:prstGeom prst="rect">
+                      <a:avLst/>
+                    </a:prstGeom>
+                  </pic:spPr>
+                </pic:pic>
+              </a:graphicData>
+            </a:graphic>
+          </wp:inline>
+        </w:drawing>
+      </w:r>
+    </w:p>
+    <w:p>
+      <w:pPr>
+        <w:ind w:left="-450"/>
+        <w:rPr>
+          <w:rFonts w:ascii="Verdana" w:hAnsi="Verdana"/>
+        </w:rPr>
+      </w:pPr>
+    </w:p>
+    <w:p>
+      <w:pPr>
+        <w:pStyle w:val="Heading2"/>
+        <w:ind w:left="-540"/>
+        <w:rPr>
+          <w:lang w:val="vi-VN"/>
+        </w:rPr>
+      </w:pPr>
+      <w:r>
+        <w:rPr>
+          <w:lang w:val="vi-VN"/>
+        </w:rPr>
+        <w:t>Annonymous Classes Improvement</w:t>
+      </w:r>
+    </w:p>
+    <w:p>
+      <w:pPr>
+        <w:ind w:left="-630"/>
+        <w:rPr>
+          <w:lang w:val="vi-VN"/>
+        </w:rPr>
+      </w:pPr>
+    </w:p>
+    <w:p>
+      <w:pPr>
+        <w:ind w:left="-630"/>
+      </w:pPr>
+      <w:r>
+        <w:t xml:space="preserve">In java 9 introduced a new feature that allows us to use diamond operator with anonymous classes, In java 9 as long as the inferred type is denotable, we can use the diamond operator when we create an anonymous inner class. </w:t>
+      </w:r>
+    </w:p>
+    <w:p>
+      <w:r>
+        <w:br w:type="page"/>
+      </w:r>
+    </w:p>
+    <w:p>
+      <w:pPr>
+        <w:ind w:left="-630"/>
+      </w:pPr>
+      <w:r>
+        <w:lastRenderedPageBreak/>
+        <w:t>In java 9 not transport parameter with generic still Ok</w:t>
+      </w:r>
+    </w:p>
+    <w:p>
+      <w:pPr>
+        <w:ind w:left="-630"/>
+      </w:pPr>
+      <w:r>
+        <w:rPr>
+          <w:noProof/>
+        </w:rPr>
+        <w:drawing>
+          <wp:inline distT="0" distB="0" distL="0" distR="0" wp14:anchorId="4AA106E0" wp14:editId="72B69070">
+            <wp:extent cx="5943600" cy="4683125"/>
+            <wp:effectExtent l="0" t="0" r="0" b="3175"/>
+            <wp:docPr id="2" name="Picture 2"/>
+            <wp:cNvGraphicFramePr>
+              <a:graphicFrameLocks xmlns:a="http://schemas.openxmlformats.org/drawingml/2006/main" noChangeAspect="1"/>
+            </wp:cNvGraphicFramePr>
+            <a:graphic xmlns:a="http://schemas.openxmlformats.org/drawingml/2006/main">
+              <a:graphicData uri="http://schemas.openxmlformats.org/drawingml/2006/picture">
+                <pic:pic xmlns:pic="http://schemas.openxmlformats.org/drawingml/2006/picture">
+                  <pic:nvPicPr>
+                    <pic:cNvPr id="1" name=""/>
+                    <pic:cNvPicPr/>
+                  </pic:nvPicPr>
+                  <pic:blipFill>
+                    <a:blip r:embed="rId7"/>
+                    <a:stretch>
+                      <a:fillRect/>
+                    </a:stretch>
+                  </pic:blipFill>
+                  <pic:spPr>
+                    <a:xfrm>
+                      <a:off x="0" y="0"/>
+                      <a:ext cx="5943600" cy="4683125"/>
+                    </a:xfrm>
+                    <a:prstGeom prst="rect">
+                      <a:avLst/>
+                    </a:prstGeom>
+                  </pic:spPr>
+                </pic:pic>
+              </a:graphicData>
+            </a:graphic>
+          </wp:inline>
+        </w:drawing>
+      </w:r>
+    </w:p>
+    <w:p>
+      <w:r>
+        <w:br w:type="page"/>
+      </w:r>
+    </w:p>
+    <w:p>
+      <w:pPr>
+        <w:ind w:left="-630"/>
+      </w:pPr>
+      <w:r>
+        <w:lastRenderedPageBreak/>
+        <w:t>With java 8 error complier time</w:t>
+      </w:r>
+    </w:p>
+    <w:p>
+      <w:pPr>
+        <w:ind w:left="-630"/>
+      </w:pPr>
+      <w:r>
+        <w:rPr>
+          <w:noProof/>
+        </w:rPr>
+        <w:drawing>
+          <wp:inline distT="0" distB="0" distL="0" distR="0" wp14:anchorId="595D5886" wp14:editId="177145C0">
+            <wp:extent cx="5943600" cy="5528945"/>
+            <wp:effectExtent l="0" t="0" r="0" b="0"/>
+            <wp:docPr id="3" name="Picture 3"/>
+            <wp:cNvGraphicFramePr>
+              <a:graphicFrameLocks xmlns:a="http://schemas.openxmlformats.org/drawingml/2006/main" noChangeAspect="1"/>
+            </wp:cNvGraphicFramePr>
+            <a:graphic xmlns:a="http://schemas.openxmlformats.org/drawingml/2006/main">
+              <a:graphicData uri="http://schemas.openxmlformats.org/drawingml/2006/picture">
+                <pic:pic xmlns:pic="http://schemas.openxmlformats.org/drawingml/2006/picture">
+                  <pic:nvPicPr>
+                    <pic:cNvPr id="1" name=""/>
+                    <pic:cNvPicPr/>
+                  </pic:nvPicPr>
+                  <pic:blipFill>
+                    <a:blip r:embed="rId8"/>
+                    <a:stretch>
+                      <a:fillRect/>
+                    </a:stretch>
+                  </pic:blipFill>
+                  <pic:spPr>
+                    <a:xfrm>
+                      <a:off x="0" y="0"/>
+                      <a:ext cx="5943600" cy="5528945"/>
+                    </a:xfrm>
+                    <a:prstGeom prst="rect">
+                      <a:avLst/>
+                    </a:prstGeom>
+                  </pic:spPr>
+                </pic:pic>
+              </a:graphicData>
+            </a:graphic>
+          </wp:inline>
+        </w:drawing>
+      </w:r>
+    </w:p>
+    <w:p>
+      <w:pPr>
+        <w:pStyle w:val="NormalWeb"/>
+        <w:ind w:left="-450"/>
+        <w:rPr>
+          <w:rFonts w:ascii="Verdana" w:hAnsi="Verdana"/>
+          <w:lang w:val="vi-VN"/>
+        </w:rPr>
+      </w:pPr>
+    </w:p>
+    <w:p>
+      <w:pPr>
+        <w:pStyle w:val="Heading2"/>
+        <w:ind w:left="-720"/>
+      </w:pPr>
+      <w:r>
+        <w:rPr>
+          <w:lang w:val="vi-VN"/>
+        </w:rPr>
+        <w:t>Java annotation @SafeVarags</w:t>
+      </w:r>
+      <w:r>
+        <w:t xml:space="preserve"> And </w:t>
+      </w:r>
+      <w:r>
+        <w:t xml:space="preserve">Variables </w:t>
+      </w:r>
+      <w:r>
+        <w:t>Argument (</w:t>
+      </w:r>
+      <w:proofErr w:type="spellStart"/>
+      <w:r>
+        <w:t>Varargs</w:t>
+      </w:r>
+      <w:proofErr w:type="spellEnd"/>
+      <w:r>
+        <w:t>)</w:t>
+      </w:r>
+    </w:p>
+    <w:p>
+      <w:pPr>
+        <w:ind w:left="-630"/>
+      </w:pPr>
+    </w:p>
+    <w:p>
+      <w:pPr>
+        <w:pStyle w:val="Heading3"/>
+        <w:ind w:left="-630"/>
+      </w:pPr>
+      <w:r>
+        <w:t xml:space="preserve">Annotation </w:t>
+      </w:r>
+      <w:proofErr w:type="spellStart"/>
+      <w:r>
+        <w:t>SafeVarargs</w:t>
+      </w:r>
+      <w:proofErr w:type="spellEnd"/>
+    </w:p>
+    <w:p>
+      <w:pPr>
+        <w:ind w:left="-630"/>
+      </w:pPr>
+      <w:r>
+        <w:t xml:space="preserve">It is an annotation which applies on a method or constructor that takes </w:t>
+      </w:r>
+      <w:proofErr w:type="spellStart"/>
+      <w:r>
+        <w:t>varags</w:t>
+      </w:r>
+      <w:proofErr w:type="spellEnd"/>
+      <w:r>
+        <w:t xml:space="preserve"> parameters. It is used to ensure that the method does not perform unsafe operations on its </w:t>
+      </w:r>
+      <w:proofErr w:type="spellStart"/>
+      <w:r>
+        <w:t>varags</w:t>
+      </w:r>
+      <w:proofErr w:type="spellEnd"/>
+      <w:r>
+        <w:t xml:space="preserve"> parameters.</w:t>
+      </w:r>
+    </w:p>
+    <w:p>
+      <w:pPr>
+        <w:ind w:left="-630"/>
+      </w:pPr>
+      <w:r>
+        <w:t>It was included in java 7 and can be only applied on : Final method, Static methods, Constructors.</w:t>
+      </w:r>
+    </w:p>
+    <w:p>
+      <w:pPr>
+        <w:ind w:left="-630"/>
+      </w:pPr>
+      <w:r>
+        <w:t>From java 9 it can also be used with private instance methods.</w:t>
+      </w:r>
+    </w:p>
+    <w:p>
+      <w:pPr>
+        <w:ind w:left="-630"/>
+      </w:pPr>
+      <w:r>
+        <w:rPr>
+          <w:noProof/>
+        </w:rPr>
+        <w:lastRenderedPageBreak/>
+        <w:drawing>
+          <wp:inline distT="0" distB="0" distL="0" distR="0" wp14:anchorId="56F29E5E" wp14:editId="65C4F122">
+            <wp:extent cx="5943600" cy="3696335"/>
+            <wp:effectExtent l="0" t="0" r="0" b="0"/>
+            <wp:docPr id="5" name="Picture 5"/>
+            <wp:cNvGraphicFramePr>
+              <a:graphicFrameLocks xmlns:a="http://schemas.openxmlformats.org/drawingml/2006/main" noChangeAspect="1"/>
+            </wp:cNvGraphicFramePr>
+            <a:graphic xmlns:a="http://schemas.openxmlformats.org/drawingml/2006/main">
+              <a:graphicData uri="http://schemas.openxmlformats.org/drawingml/2006/picture">
+                <pic:pic xmlns:pic="http://schemas.openxmlformats.org/drawingml/2006/picture">
+                  <pic:nvPicPr>
+                    <pic:cNvPr id="1" name=""/>
+                    <pic:cNvPicPr/>
+                  </pic:nvPicPr>
+                  <pic:blipFill>
+                    <a:blip r:embed="rId9"/>
+                    <a:stretch>
+                      <a:fillRect/>
+                    </a:stretch>
+                  </pic:blipFill>
+                  <pic:spPr>
+                    <a:xfrm>
+                      <a:off x="0" y="0"/>
+                      <a:ext cx="5943600" cy="3696335"/>
+                    </a:xfrm>
+                    <a:prstGeom prst="rect">
+                      <a:avLst/>
+                    </a:prstGeom>
+                  </pic:spPr>
+                </pic:pic>
+              </a:graphicData>
+            </a:graphic>
+          </wp:inline>
+        </w:drawing>
+      </w:r>
+    </w:p>
+    <w:p>
+      <w:pPr>
+        <w:ind w:left="-630"/>
+      </w:pPr>
+      <w:r>
+        <w:t>Add Annotation into class</w:t>
+      </w:r>
+      <w:r>
+        <w:t xml:space="preserve"> then run success</w:t>
+      </w:r>
+    </w:p>
+    <w:p>
+      <w:pPr>
+        <w:ind w:left="-630"/>
+      </w:pPr>
+      <w:r>
+        <w:rPr>
+          <w:noProof/>
+        </w:rPr>
+        <w:drawing>
+          <wp:inline distT="0" distB="0" distL="0" distR="0" wp14:anchorId="4D04CE82" wp14:editId="48208D75">
+            <wp:extent cx="5068331" cy="5162550"/>
+            <wp:effectExtent l="0" t="0" r="0" b="0"/>
+            <wp:docPr id="6" name="Picture 6"/>
+            <wp:cNvGraphicFramePr>
+              <a:graphicFrameLocks xmlns:a="http://schemas.openxmlformats.org/drawingml/2006/main" noChangeAspect="1"/>
+            </wp:cNvGraphicFramePr>
+            <a:graphic xmlns:a="http://schemas.openxmlformats.org/drawingml/2006/main">
+              <a:graphicData uri="http://schemas.openxmlformats.org/drawingml/2006/picture">
+                <pic:pic xmlns:pic="http://schemas.openxmlformats.org/drawingml/2006/picture">
+                  <pic:nvPicPr>
+                    <pic:cNvPr id="1" name=""/>
+                    <pic:cNvPicPr/>
+                  </pic:nvPicPr>
+                  <pic:blipFill>
+                    <a:blip r:embed="rId10"/>
+                    <a:stretch>
+                      <a:fillRect/>
+                    </a:stretch>
+                  </pic:blipFill>
+                  <pic:spPr>
+                    <a:xfrm>
+                      <a:off x="0" y="0"/>
+                      <a:ext cx="5084722" cy="5179245"/>
+                    </a:xfrm>
+                    <a:prstGeom prst="rect">
+                      <a:avLst/>
+                    </a:prstGeom>
+                  </pic:spPr>
+                </pic:pic>
+              </a:graphicData>
+            </a:graphic>
+          </wp:inline>
+        </w:drawing>
+      </w:r>
+      <w:r>
+        <w:br w:type="page"/>
+      </w:r>
+    </w:p>
+    <w:p>
+      <w:pPr>
+        <w:ind w:left="-630"/>
+      </w:pPr>
+      <w:r>
+        <w:lastRenderedPageBreak/>
+        <w:t>But run with JDK older</w:t>
+      </w:r>
+      <w:r>
+        <w:t xml:space="preserve"> compile e</w:t>
+      </w:r>
+      <w:r>
+        <w:t xml:space="preserve">rror with private </w:t>
+      </w:r>
+      <w:r>
+        <w:t xml:space="preserve">instance </w:t>
+      </w:r>
+      <w:r>
+        <w:t>method</w:t>
+      </w:r>
+      <w:r>
+        <w:t xml:space="preserve">,  when not add annotation </w:t>
+      </w:r>
+      <w:proofErr w:type="spellStart"/>
+      <w:r>
+        <w:t>SafeVarargs</w:t>
+      </w:r>
+      <w:proofErr w:type="spellEnd"/>
+      <w:r>
+        <w:t xml:space="preserve"> that warning , but when add annotation run error because version JDK older se9 not support for private instance method</w:t>
+      </w:r>
+    </w:p>
+    <w:p>
+      <w:pPr>
+        <w:ind w:left="-630"/>
+      </w:pPr>
+      <w:r>
+        <w:rPr>
+          <w:noProof/>
+        </w:rPr>
+        <w:drawing>
+          <wp:inline distT="0" distB="0" distL="0" distR="0" wp14:anchorId="6AC4CFDB" wp14:editId="1BD9EEA3">
+            <wp:extent cx="5943600" cy="3484245"/>
+            <wp:effectExtent l="0" t="0" r="0" b="1905"/>
+            <wp:docPr id="7" name="Picture 7"/>
+            <wp:cNvGraphicFramePr>
+              <a:graphicFrameLocks xmlns:a="http://schemas.openxmlformats.org/drawingml/2006/main" noChangeAspect="1"/>
+            </wp:cNvGraphicFramePr>
+            <a:graphic xmlns:a="http://schemas.openxmlformats.org/drawingml/2006/main">
+              <a:graphicData uri="http://schemas.openxmlformats.org/drawingml/2006/picture">
+                <pic:pic xmlns:pic="http://schemas.openxmlformats.org/drawingml/2006/picture">
+                  <pic:nvPicPr>
+                    <pic:cNvPr id="1" name=""/>
+                    <pic:cNvPicPr/>
+                  </pic:nvPicPr>
+                  <pic:blipFill>
+                    <a:blip r:embed="rId11"/>
+                    <a:stretch>
+                      <a:fillRect/>
+                    </a:stretch>
+                  </pic:blipFill>
+                  <pic:spPr>
+                    <a:xfrm>
+                      <a:off x="0" y="0"/>
+                      <a:ext cx="5943600" cy="3484245"/>
+                    </a:xfrm>
+                    <a:prstGeom prst="rect">
+                      <a:avLst/>
+                    </a:prstGeom>
+                  </pic:spPr>
+                </pic:pic>
+              </a:graphicData>
+            </a:graphic>
+          </wp:inline>
+        </w:drawing>
+      </w:r>
+    </w:p>
+    <w:p>
+      <w:pPr>
+        <w:ind w:left="-630"/>
+      </w:pPr>
+      <w:r>
+        <w:rPr>
+          <w:noProof/>
+        </w:rPr>
+        <w:drawing>
+          <wp:inline distT="0" distB="0" distL="0" distR="0" wp14:anchorId="494694A2" wp14:editId="2E8B7089">
+            <wp:extent cx="5943600" cy="3299460"/>
+            <wp:effectExtent l="0" t="0" r="0" b="0"/>
+            <wp:docPr id="8" name="Picture 8"/>
+            <wp:cNvGraphicFramePr>
+              <a:graphicFrameLocks xmlns:a="http://schemas.openxmlformats.org/drawingml/2006/main" noChangeAspect="1"/>
+            </wp:cNvGraphicFramePr>
+            <a:graphic xmlns:a="http://schemas.openxmlformats.org/drawingml/2006/main">
+              <a:graphicData uri="http://schemas.openxmlformats.org/drawingml/2006/picture">
+                <pic:pic xmlns:pic="http://schemas.openxmlformats.org/drawingml/2006/picture">
+                  <pic:nvPicPr>
+                    <pic:cNvPr id="1" name=""/>
+                    <pic:cNvPicPr/>
+                  </pic:nvPicPr>
+                  <pic:blipFill>
+                    <a:blip r:embed="rId12"/>
+                    <a:stretch>
+                      <a:fillRect/>
+                    </a:stretch>
+                  </pic:blipFill>
+                  <pic:spPr>
+                    <a:xfrm>
+                      <a:off x="0" y="0"/>
+                      <a:ext cx="5943600" cy="3299460"/>
+                    </a:xfrm>
+                    <a:prstGeom prst="rect">
+                      <a:avLst/>
+                    </a:prstGeom>
+                  </pic:spPr>
+                </pic:pic>
+              </a:graphicData>
+            </a:graphic>
+          </wp:inline>
+        </w:drawing>
+      </w:r>
+    </w:p>
+    <w:p>
+      <w:pPr>
+        <w:ind w:left="-630"/>
+      </w:pPr>
+    </w:p>
+    <w:p>
+      <w:pPr>
+        <w:pStyle w:val="Heading3"/>
+        <w:ind w:left="-630"/>
+      </w:pPr>
+      <w:r>
+        <w:t>Variables Argument (</w:t>
+      </w:r>
+      <w:proofErr w:type="spellStart"/>
+      <w:r>
+        <w:t>Varargs</w:t>
+      </w:r>
+      <w:proofErr w:type="spellEnd"/>
+      <w:r>
+        <w:t>)</w:t>
+      </w:r>
+    </w:p>
+    <w:p>
+      <w:pPr>
+        <w:ind w:left="-630"/>
+      </w:pPr>
+      <w:r>
+        <w:t>It replace Overload function</w:t>
+      </w:r>
+      <w:r>
+        <w:t xml:space="preserve"> when the parameter has same type</w:t>
+      </w:r>
+      <w:r>
+        <w:t xml:space="preserve">. </w:t>
+      </w:r>
+    </w:p>
+    <w:p>
+      <w:pPr>
+        <w:ind w:left="-630"/>
+      </w:pPr>
+      <w:r>
+        <w:t xml:space="preserve">Has Rules: There can only one </w:t>
+      </w:r>
+      <w:proofErr w:type="spellStart"/>
+      <w:r>
+        <w:t>Varargs</w:t>
+      </w:r>
+      <w:proofErr w:type="spellEnd"/>
+      <w:r>
+        <w:t xml:space="preserve"> </w:t>
+      </w:r>
+      <w:r>
+        <w:t>in the method</w:t>
+      </w:r>
+      <w:r>
+        <w:t xml:space="preserve">, </w:t>
+      </w:r>
+      <w:proofErr w:type="spellStart"/>
+      <w:r>
+        <w:t>Varargs</w:t>
+      </w:r>
+      <w:proofErr w:type="spellEnd"/>
+      <w:r>
+        <w:t xml:space="preserve"> must be the last argument</w:t>
+      </w:r>
+      <w:r>
+        <w:t xml:space="preserve"> if has more parameter</w:t>
+      </w:r>
+      <w:r>
+        <w:t>s</w:t>
+      </w:r>
+      <w:r>
+        <w:t>.</w:t>
+      </w:r>
+    </w:p>
+    <w:p>
+      <w:pPr>
+        <w:ind w:left="-630"/>
+      </w:pPr>
+      <w:r>
+        <w:t xml:space="preserve">// void method (Int … a, String … b) </w:t>
+      </w:r>
+      <w:proofErr w:type="spellStart"/>
+      <w:r>
+        <w:t>complie</w:t>
+      </w:r>
+      <w:proofErr w:type="spellEnd"/>
+      <w:r>
+        <w:t xml:space="preserve"> error</w:t>
+      </w:r>
+    </w:p>
+    <w:p>
+      <w:pPr>
+        <w:ind w:left="-630"/>
+      </w:pPr>
+      <w:r>
+        <w:t xml:space="preserve">// void method (Int … a, String b) </w:t>
+      </w:r>
+      <w:proofErr w:type="spellStart"/>
+      <w:r>
+        <w:t>complie</w:t>
+      </w:r>
+      <w:proofErr w:type="spellEnd"/>
+      <w:r>
+        <w:t xml:space="preserve"> error</w:t>
+      </w:r>
+    </w:p>
+    <w:p>
+      <w:pPr>
+        <w:ind w:left="-630"/>
+      </w:pPr>
+      <w:r>
+        <w:rPr>
+          <w:noProof/>
+        </w:rPr>
+        <w:lastRenderedPageBreak/>
+        <w:drawing>
+          <wp:inline distT="0" distB="0" distL="0" distR="0" wp14:anchorId="021E464B" wp14:editId="286DCFC5">
+            <wp:extent cx="5943600" cy="4318000"/>
+            <wp:effectExtent l="0" t="0" r="0" b="6350"/>
+            <wp:docPr id="4" name="Picture 4"/>
+            <wp:cNvGraphicFramePr>
+              <a:graphicFrameLocks xmlns:a="http://schemas.openxmlformats.org/drawingml/2006/main" noChangeAspect="1"/>
+            </wp:cNvGraphicFramePr>
+            <a:graphic xmlns:a="http://schemas.openxmlformats.org/drawingml/2006/main">
+              <a:graphicData uri="http://schemas.openxmlformats.org/drawingml/2006/picture">
+                <pic:pic xmlns:pic="http://schemas.openxmlformats.org/drawingml/2006/picture">
+                  <pic:nvPicPr>
+                    <pic:cNvPr id="1" name=""/>
+                    <pic:cNvPicPr/>
+                  </pic:nvPicPr>
+                  <pic:blipFill>
+                    <a:blip r:embed="rId13"/>
+                    <a:stretch>
+                      <a:fillRect/>
+                    </a:stretch>
+                  </pic:blipFill>
+                  <pic:spPr>
+                    <a:xfrm>
+                      <a:off x="0" y="0"/>
+                      <a:ext cx="5943600" cy="4318000"/>
+                    </a:xfrm>
+                    <a:prstGeom prst="rect">
+                      <a:avLst/>
+                    </a:prstGeom>
+                  </pic:spPr>
+                </pic:pic>
+              </a:graphicData>
+            </a:graphic>
+          </wp:inline>
+        </w:drawing>
+      </w:r>
+    </w:p>
+    <w:p>
+      <w:pPr>
+        <w:ind w:left="-630"/>
+      </w:pPr>
+    </w:p>
+    <w:p>
+      <w:pPr>
+        <w:pStyle w:val="Heading2"/>
+        <w:ind w:left="-630"/>
+      </w:pPr>
+      <w:r>
+        <w:t>Provided java linker.</w:t>
+      </w:r>
+    </w:p>
+    <w:p>
+      <w:pPr>
+        <w:ind w:left="-630"/>
+      </w:pPr>
+    </w:p>
+    <w:p>
+      <w:pPr>
+        <w:ind w:left="-630"/>
+      </w:pPr>
+      <w:r>
+        <w:t>Java linker is a tool that can be used to assemble set of modules into a runtime image. It also allow us to assemble module’s dependencies into custom runtime image.</w:t>
+      </w:r>
+    </w:p>
+    <w:p>
+      <w:pPr>
+        <w:ind w:left="-630"/>
+      </w:pPr>
+      <w:r>
+        <w:t xml:space="preserve">Link time is a phase between </w:t>
+      </w:r>
+      <w:r>
+        <w:t xml:space="preserve">the compile and runtime. </w:t>
+      </w:r>
+      <w:proofErr w:type="spellStart"/>
+      <w:r>
+        <w:t>Jlink</w:t>
+      </w:r>
+      <w:proofErr w:type="spellEnd"/>
+      <w:r>
+        <w:t xml:space="preserve"> works there for linking and assemble modules to runtime image.</w:t>
+      </w:r>
+    </w:p>
+    <w:p>
+      <w:pPr>
+        <w:pStyle w:val="Heading2"/>
+        <w:ind w:left="-630"/>
+        <w:rPr>
+          <w:rFonts w:asciiTheme="minorHAnsi" w:hAnsiTheme="minorHAnsi"/>
+        </w:rPr>
+      </w:pPr>
+      <w:r>
+        <w:t>Interface Private Methods</w:t>
+      </w:r>
+    </w:p>
+    <w:p>
+      <w:pPr>
+        <w:ind w:left="-630"/>
+      </w:pPr>
+      <w:r>
+        <w:t>In java 9 we can create private methods inside an interface. Interface allows us to declare private methods that help to share common code between non-abstract methods.</w:t>
+      </w:r>
+    </w:p>
+    <w:p>
+      <w:pPr>
+        <w:ind w:left="-630"/>
+      </w:pPr>
+      <w:r>
+        <w:rPr>
+          <w:noProof/>
+        </w:rPr>
+        <w:drawing>
+          <wp:inline distT="0" distB="0" distL="0" distR="0" wp14:anchorId="1CDC82F2" wp14:editId="55731367">
+            <wp:extent cx="5943600" cy="2343785"/>
+            <wp:effectExtent l="0" t="0" r="0" b="0"/>
+            <wp:docPr id="9" name="Picture 9"/>
+            <wp:cNvGraphicFramePr>
+              <a:graphicFrameLocks xmlns:a="http://schemas.openxmlformats.org/drawingml/2006/main" noChangeAspect="1"/>
+            </wp:cNvGraphicFramePr>
+            <a:graphic xmlns:a="http://schemas.openxmlformats.org/drawingml/2006/main">
+              <a:graphicData uri="http://schemas.openxmlformats.org/drawingml/2006/picture">
+                <pic:pic xmlns:pic="http://schemas.openxmlformats.org/drawingml/2006/picture">
+                  <pic:nvPicPr>
+                    <pic:cNvPr id="1" name=""/>
+                    <pic:cNvPicPr/>
+                  </pic:nvPicPr>
+                  <pic:blipFill>
+                    <a:blip r:embed="rId14"/>
+                    <a:stretch>
+                      <a:fillRect/>
+                    </a:stretch>
+                  </pic:blipFill>
+                  <pic:spPr>
+                    <a:xfrm>
+                      <a:off x="0" y="0"/>
+                      <a:ext cx="5943600" cy="2343785"/>
+                    </a:xfrm>
+                    <a:prstGeom prst="rect">
+                      <a:avLst/>
+                    </a:prstGeom>
+                  </pic:spPr>
+                </pic:pic>
+              </a:graphicData>
+            </a:graphic>
+          </wp:inline>
+        </w:drawing>
+      </w:r>
+    </w:p>
+    <w:p>
+      <w:pPr>
+        <w:pStyle w:val="Heading2"/>
+        <w:ind w:left="-630"/>
+      </w:pPr>
+      <w:r>
+        <w:lastRenderedPageBreak/>
+        <w:t>HTTP 2 Client</w:t>
+      </w:r>
+    </w:p>
+    <w:p>
+      <w:pPr>
+        <w:ind w:left="-630"/>
+      </w:pPr>
+    </w:p>
+    <w:p>
+      <w:pPr>
+        <w:ind w:left="-630"/>
+      </w:pPr>
+      <w:r>
+        <w:t xml:space="preserve">Http/1.1 client was released on 1997 a lot has changed since. So for Java 9 a new API been introduced that is cleaner and cleaner to use and which also support for http/2. New </w:t>
+      </w:r>
+      <w:proofErr w:type="spellStart"/>
+      <w:r>
+        <w:t>Api</w:t>
+      </w:r>
+      <w:proofErr w:type="spellEnd"/>
+      <w:r>
+        <w:t xml:space="preserve"> use major classes : </w:t>
+      </w:r>
+      <w:proofErr w:type="spellStart"/>
+      <w:r>
+        <w:t>HttpClient</w:t>
+      </w:r>
+      <w:proofErr w:type="spellEnd"/>
+      <w:r>
+        <w:t xml:space="preserve">, </w:t>
+      </w:r>
+      <w:proofErr w:type="spellStart"/>
+      <w:r>
+        <w:t>HttpRequest</w:t>
+      </w:r>
+      <w:proofErr w:type="spellEnd"/>
+      <w:r>
+        <w:t xml:space="preserve">, </w:t>
+      </w:r>
+      <w:proofErr w:type="spellStart"/>
+      <w:r>
+        <w:t>HttpResponse</w:t>
+      </w:r>
+      <w:proofErr w:type="spellEnd"/>
+      <w:r>
+        <w:t>.</w:t>
+      </w:r>
+    </w:p>
+    <w:p>
+      <w:pPr>
+        <w:ind w:left="-630"/>
+      </w:pPr>
+      <w:proofErr w:type="spellStart"/>
+      <w:r>
+        <w:t>HttpClient</w:t>
+      </w:r>
+      <w:proofErr w:type="spellEnd"/>
+      <w:r>
+        <w:t xml:space="preserve"> support </w:t>
+      </w:r>
+      <w:proofErr w:type="spellStart"/>
+      <w:r>
+        <w:t>sych</w:t>
+      </w:r>
+      <w:proofErr w:type="spellEnd"/>
+      <w:r>
+        <w:t xml:space="preserve"> response by Future</w:t>
+      </w:r>
+      <w:r>
+        <w:t xml:space="preserve"> view detail demo</w:t>
+      </w:r>
+      <w:r>
+        <w:t>:</w:t>
+      </w:r>
+    </w:p>
+    <w:p>
+      <w:pPr>
+        <w:ind w:left="-630"/>
+        <w:rPr>
+          <w:rFonts w:ascii="Verdana" w:hAnsi="Verdana"/>
+        </w:rPr>
+      </w:pPr>
+      <w:r>
+        <w:rPr>
+          <w:noProof/>
+        </w:rPr>
+        <w:drawing>
+          <wp:inline distT="0" distB="0" distL="0" distR="0" wp14:anchorId="71D17D70" wp14:editId="5DECF5C1">
+            <wp:extent cx="5943600" cy="2443480"/>
+            <wp:effectExtent l="0" t="0" r="0" b="0"/>
+            <wp:docPr id="10" name="Picture 10"/>
+            <wp:cNvGraphicFramePr>
+              <a:graphicFrameLocks xmlns:a="http://schemas.openxmlformats.org/drawingml/2006/main" noChangeAspect="1"/>
+            </wp:cNvGraphicFramePr>
+            <a:graphic xmlns:a="http://schemas.openxmlformats.org/drawingml/2006/main">
+              <a:graphicData uri="http://schemas.openxmlformats.org/drawingml/2006/picture">
+                <pic:pic xmlns:pic="http://schemas.openxmlformats.org/drawingml/2006/picture">
+                  <pic:nvPicPr>
+                    <pic:cNvPr id="1" name=""/>
+                    <pic:cNvPicPr/>
+                  </pic:nvPicPr>
+                  <pic:blipFill>
+                    <a:blip r:embed="rId15"/>
+                    <a:stretch>
+                      <a:fillRect/>
+                    </a:stretch>
+                  </pic:blipFill>
+                  <pic:spPr>
+                    <a:xfrm>
+                      <a:off x="0" y="0"/>
+                      <a:ext cx="5943600" cy="2443480"/>
+                    </a:xfrm>
+                    <a:prstGeom prst="rect">
+                      <a:avLst/>
+                    </a:prstGeom>
+                  </pic:spPr>
+                </pic:pic>
+              </a:graphicData>
+            </a:graphic>
+          </wp:inline>
+        </w:drawing>
+      </w:r>
+    </w:p>
+    <w:p>
+      <w:pPr>
+        <w:ind w:left="-630"/>
+        <w:rPr>
+          <w:rFonts w:ascii="Verdana" w:hAnsi="Verdana"/>
+        </w:rPr>
+      </w:pPr>
+    </w:p>
+    <w:p>
+      <w:pPr>
+        <w:pStyle w:val="Heading2"/>
+        <w:ind w:left="-720"/>
+      </w:pPr>
+      <w:proofErr w:type="spellStart"/>
+      <w:r>
+        <w:t>JShell</w:t>
+      </w:r>
+      <w:proofErr w:type="spellEnd"/>
+      <w:r>
+        <w:t xml:space="preserve"> REPL Tool</w:t>
+      </w:r>
+    </w:p>
+    <w:p>
+      <w:pPr>
+        <w:ind w:left="-720"/>
+      </w:pPr>
+      <w:r>
+        <w:tab/>
+      </w:r>
+      <w:r>
+        <w:tab/>
+      </w:r>
+      <w:proofErr w:type="spellStart"/>
+      <w:r>
+        <w:t>Jshell</w:t>
+      </w:r>
+      <w:proofErr w:type="spellEnd"/>
+      <w:r>
+        <w:t xml:space="preserve"> tool is a new command line interactive tool shipped with java 9 distribution to evaluate </w:t>
+      </w:r>
+      <w:proofErr w:type="spellStart"/>
+      <w:r>
+        <w:t>declearations</w:t>
+      </w:r>
+      <w:proofErr w:type="spellEnd"/>
+      <w:r>
+        <w:t xml:space="preserve">, statements and expression written in java. </w:t>
+      </w:r>
+      <w:proofErr w:type="spellStart"/>
+      <w:r>
+        <w:t>JShell</w:t>
+      </w:r>
+      <w:proofErr w:type="spellEnd"/>
+      <w:r>
+        <w:t xml:space="preserve"> allows us to </w:t>
+      </w:r>
+      <w:proofErr w:type="spellStart"/>
+      <w:r>
+        <w:t>excute</w:t>
+      </w:r>
+      <w:proofErr w:type="spellEnd"/>
+      <w:r>
+        <w:t xml:space="preserve"> </w:t>
+      </w:r>
+      <w:proofErr w:type="spellStart"/>
+      <w:r>
+        <w:t>jav</w:t>
+      </w:r>
+      <w:proofErr w:type="spellEnd"/>
+      <w:r>
+        <w:t xml:space="preserve"> code snippet and get immediate results without having to create a solution or project</w:t>
+      </w:r>
+      <w:r>
+        <w:t>.</w:t>
+      </w:r>
+    </w:p>
+    <w:p>
+      <w:pPr>
+        <w:ind w:left="-720"/>
+      </w:pPr>
+    </w:p>
+    <w:p>
+      <w:pPr>
+        <w:ind w:left="-630"/>
+      </w:pPr>
+      <w:r>
+        <w:rPr>
+          <w:noProof/>
+        </w:rPr>
+        <w:drawing>
+          <wp:inline distT="0" distB="0" distL="0" distR="0" wp14:anchorId="56BDCD77" wp14:editId="7C56A760">
+            <wp:extent cx="5943600" cy="3442970"/>
+            <wp:effectExtent l="0" t="0" r="0" b="5080"/>
+            <wp:docPr id="11" name="Picture 11"/>
+            <wp:cNvGraphicFramePr>
+              <a:graphicFrameLocks xmlns:a="http://schemas.openxmlformats.org/drawingml/2006/main" noChangeAspect="1"/>
+            </wp:cNvGraphicFramePr>
+            <a:graphic xmlns:a="http://schemas.openxmlformats.org/drawingml/2006/main">
+              <a:graphicData uri="http://schemas.openxmlformats.org/drawingml/2006/picture">
+                <pic:pic xmlns:pic="http://schemas.openxmlformats.org/drawingml/2006/picture">
+                  <pic:nvPicPr>
+                    <pic:cNvPr id="1" name=""/>
+                    <pic:cNvPicPr/>
+                  </pic:nvPicPr>
+                  <pic:blipFill>
+                    <a:blip r:embed="rId16"/>
+                    <a:stretch>
+                      <a:fillRect/>
+                    </a:stretch>
+                  </pic:blipFill>
+                  <pic:spPr>
+                    <a:xfrm>
+                      <a:off x="0" y="0"/>
+                      <a:ext cx="5943600" cy="3442970"/>
+                    </a:xfrm>
+                    <a:prstGeom prst="rect">
+                      <a:avLst/>
+                    </a:prstGeom>
+                  </pic:spPr>
+                </pic:pic>
+              </a:graphicData>
+            </a:graphic>
+          </wp:inline>
+        </w:drawing>
+      </w:r>
+    </w:p>
+    <w:p>
+      <w:pPr>
+        <w:ind w:left="-630"/>
+      </w:pPr>
+    </w:p>
+    <w:p>
+      <w:pPr>
+        <w:ind w:left="-630"/>
+      </w:pPr>
+    </w:p>
+    <w:p>
+      <w:pPr>
+        <w:ind w:left="-630"/>
+      </w:pPr>
+      <w:r>
+        <w:lastRenderedPageBreak/>
+        <w:t xml:space="preserve">You can set editor external when save it run in </w:t>
+      </w:r>
+      <w:proofErr w:type="spellStart"/>
+      <w:r>
+        <w:t>jShell</w:t>
+      </w:r>
+      <w:proofErr w:type="spellEnd"/>
+    </w:p>
+    <w:p>
+      <w:pPr>
+        <w:ind w:left="-630"/>
+      </w:pPr>
+      <w:r>
+        <w:rPr>
+          <w:noProof/>
+        </w:rPr>
+        <w:drawing>
+          <wp:inline distT="0" distB="0" distL="0" distR="0" wp14:anchorId="53875B7B" wp14:editId="4447EF01">
+            <wp:extent cx="5943600" cy="2966720"/>
+            <wp:effectExtent l="0" t="0" r="0" b="5080"/>
+            <wp:docPr id="12" name="Picture 12"/>
+            <wp:cNvGraphicFramePr>
+              <a:graphicFrameLocks xmlns:a="http://schemas.openxmlformats.org/drawingml/2006/main" noChangeAspect="1"/>
+            </wp:cNvGraphicFramePr>
+            <a:graphic xmlns:a="http://schemas.openxmlformats.org/drawingml/2006/main">
+              <a:graphicData uri="http://schemas.openxmlformats.org/drawingml/2006/picture">
+                <pic:pic xmlns:pic="http://schemas.openxmlformats.org/drawingml/2006/picture">
+                  <pic:nvPicPr>
+                    <pic:cNvPr id="1" name=""/>
+                    <pic:cNvPicPr/>
+                  </pic:nvPicPr>
+                  <pic:blipFill>
+                    <a:blip r:embed="rId17"/>
+                    <a:stretch>
+                      <a:fillRect/>
+                    </a:stretch>
+                  </pic:blipFill>
+                  <pic:spPr>
+                    <a:xfrm>
+                      <a:off x="0" y="0"/>
+                      <a:ext cx="5943600" cy="2966720"/>
+                    </a:xfrm>
+                    <a:prstGeom prst="rect">
+                      <a:avLst/>
+                    </a:prstGeom>
+                  </pic:spPr>
+                </pic:pic>
+              </a:graphicData>
+            </a:graphic>
+          </wp:inline>
+        </w:drawing>
+      </w:r>
+    </w:p>
+    <w:p>
+      <w:pPr>
+        <w:ind w:left="-630"/>
+      </w:pPr>
+    </w:p>
+    <w:p>
+      <w:pPr>
+        <w:ind w:left="-630"/>
+      </w:pPr>
+      <w:r>
+        <w:t xml:space="preserve">Edit -&gt; save -&gt; turn off editor </w:t>
+      </w:r>
+      <w:proofErr w:type="spellStart"/>
+      <w:r>
+        <w:t>extenal</w:t>
+      </w:r>
+      <w:proofErr w:type="spellEnd"/>
+      <w:r>
+        <w:t xml:space="preserve"> -&gt; </w:t>
+      </w:r>
+      <w:proofErr w:type="spellStart"/>
+      <w:r>
+        <w:t>goi</w:t>
+      </w:r>
+      <w:proofErr w:type="spellEnd"/>
+      <w:r>
+        <w:t xml:space="preserve"> ham Sum</w:t>
+      </w:r>
+    </w:p>
+    <w:p>
+      <w:pPr>
+        <w:ind w:left="-630"/>
+      </w:pPr>
+      <w:r>
+        <w:rPr>
+          <w:noProof/>
+        </w:rPr>
+        <w:drawing>
+          <wp:inline distT="0" distB="0" distL="0" distR="0" wp14:anchorId="70970959" wp14:editId="03CE597A">
+            <wp:extent cx="5943600" cy="3771900"/>
+            <wp:effectExtent l="0" t="0" r="0" b="0"/>
+            <wp:docPr id="13" name="Picture 13"/>
+            <wp:cNvGraphicFramePr>
+              <a:graphicFrameLocks xmlns:a="http://schemas.openxmlformats.org/drawingml/2006/main" noChangeAspect="1"/>
+            </wp:cNvGraphicFramePr>
+            <a:graphic xmlns:a="http://schemas.openxmlformats.org/drawingml/2006/main">
+              <a:graphicData uri="http://schemas.openxmlformats.org/drawingml/2006/picture">
+                <pic:pic xmlns:pic="http://schemas.openxmlformats.org/drawingml/2006/picture">
+                  <pic:nvPicPr>
+                    <pic:cNvPr id="1" name=""/>
+                    <pic:cNvPicPr/>
+                  </pic:nvPicPr>
+                  <pic:blipFill>
+                    <a:blip r:embed="rId18"/>
+                    <a:stretch>
+                      <a:fillRect/>
+                    </a:stretch>
+                  </pic:blipFill>
+                  <pic:spPr>
+                    <a:xfrm>
+                      <a:off x="0" y="0"/>
+                      <a:ext cx="5943600" cy="3771900"/>
+                    </a:xfrm>
+                    <a:prstGeom prst="rect">
+                      <a:avLst/>
+                    </a:prstGeom>
+                  </pic:spPr>
+                </pic:pic>
+              </a:graphicData>
+            </a:graphic>
+          </wp:inline>
+        </w:drawing>
+      </w:r>
+    </w:p>
+    <w:p>
+      <w:pPr>
+        <w:ind w:left="-630"/>
+      </w:pPr>
+    </w:p>
+    <w:p>
+      <w:pPr>
+        <w:pStyle w:val="Heading2"/>
+        <w:ind w:left="-720"/>
+      </w:pPr>
+      <w:r>
+        <w:t>Platform and JVM Logging</w:t>
+      </w:r>
+    </w:p>
+    <w:p>
+      <w:pPr>
+        <w:ind w:left="-720"/>
+      </w:pPr>
+    </w:p>
+    <w:p/>
+    <w:p/>
+    <w:p>
+      <w:pPr>
+        <w:ind w:left="-630"/>
+      </w:pPr>
+    </w:p>
+    <w:p>
+      <w:pPr>
+        <w:pStyle w:val="NormalWeb"/>
+        <w:ind w:left="-450"/>
+        <w:rPr>
+          <w:rFonts w:ascii="Verdana" w:hAnsi="Verdana"/>
+        </w:rPr>
+      </w:pPr>
+      <w:r>
+        <w:rPr>
+          <w:rFonts w:ascii="Verdana" w:hAnsi="Verdana"/>
+        </w:rPr>
+        <w:lastRenderedPageBreak/>
         <w:t> </w:t>
       </w:r>
     </w:p>
@@ -1012,22 +2220,6 @@
         <w:rPr>
           <w:rFonts w:ascii="Verdana" w:hAnsi="Verdana"/>
         </w:rPr>
-        <w:t> </w:t>
-      </w:r>
-    </w:p>
-    <w:p>
-      <w:pPr>
-        <w:pStyle w:val="NormalWeb"/>
-        <w:ind w:left="-450"/>
-        <w:rPr>
-          <w:rFonts w:ascii="Verdana" w:hAnsi="Verdana"/>
-        </w:rPr>
-      </w:pPr>
-      <w:r>
-        <w:rPr>
-          <w:rFonts w:ascii="Verdana" w:hAnsi="Verdana"/>
-        </w:rPr>
-        <w:lastRenderedPageBreak/>
         <w:t xml:space="preserve">This section is </w:t>
       </w:r>
       <w:proofErr w:type="spellStart"/>
@@ -1117,7 +2309,7 @@
           <w:rFonts w:ascii="Verdana" w:hAnsi="Verdana"/>
         </w:rPr>
       </w:pPr>
-      <w:hyperlink r:id="rId5" w:history="1">
+      <w:hyperlink r:id="rId19" w:history="1">
         <w:r>
           <w:rPr>
             <w:rStyle w:val="Hyperlink"/>
@@ -1135,7 +2327,7 @@
           <w:rFonts w:ascii="Verdana" w:hAnsi="Verdana"/>
         </w:rPr>
       </w:pPr>
-      <w:hyperlink r:id="rId6" w:history="1">
+      <w:hyperlink r:id="rId20" w:history="1">
         <w:r>
           <w:rPr>
             <w:rStyle w:val="Hyperlink"/>
@@ -1153,7 +2345,7 @@
           <w:rFonts w:ascii="Verdana" w:hAnsi="Verdana"/>
         </w:rPr>
       </w:pPr>
-      <w:hyperlink r:id="rId7" w:history="1">
+      <w:hyperlink r:id="rId21" w:history="1">
         <w:r>
           <w:rPr>
             <w:rStyle w:val="Hyperlink"/>
@@ -1626,7 +2818,7 @@
     <w:uiPriority w:val="9"/>
     <w:unhideWhenUsed/>
     <w:qFormat/>
-    <w:rsid w:val="0071461C"/>
+    <w:rsid w:val="000418CA"/>
     <w:pPr>
       <w:keepNext/>
       <w:keepLines/>
@@ -1634,10 +2826,32 @@
       <w:outlineLvl w:val="1"/>
     </w:pPr>
     <w:rPr>
-      <w:rFonts w:asciiTheme="majorHAnsi" w:eastAsiaTheme="majorEastAsia" w:hAnsiTheme="majorHAnsi" w:cstheme="majorBidi"/>
+      <w:rFonts w:ascii="Verdana" w:eastAsiaTheme="majorEastAsia" w:hAnsi="Verdana" w:cstheme="majorBidi"/>
       <w:color w:val="2F5496" w:themeColor="accent1" w:themeShade="BF"/>
       <w:sz w:val="26"/>
       <w:szCs w:val="26"/>
+    </w:rPr>
+  </w:style>
+  <w:style w:type="paragraph" w:styleId="Heading3">
+    <w:name w:val="heading 3"/>
+    <w:basedOn w:val="Normal"/>
+    <w:next w:val="Normal"/>
+    <w:link w:val="Heading3Char"/>
+    <w:uiPriority w:val="9"/>
+    <w:unhideWhenUsed/>
+    <w:qFormat/>
+    <w:rsid w:val="004220A1"/>
+    <w:pPr>
+      <w:keepNext/>
+      <w:keepLines/>
+      <w:spacing w:before="40" w:after="0"/>
+      <w:outlineLvl w:val="2"/>
+    </w:pPr>
+    <w:rPr>
+      <w:rFonts w:asciiTheme="majorHAnsi" w:eastAsiaTheme="majorEastAsia" w:hAnsiTheme="majorHAnsi" w:cstheme="majorBidi"/>
+      <w:color w:val="1F3763" w:themeColor="accent1" w:themeShade="7F"/>
+      <w:sz w:val="24"/>
+      <w:szCs w:val="24"/>
     </w:rPr>
   </w:style>
   <w:style w:type="character" w:default="1" w:styleId="DefaultParagraphFont">
@@ -1701,9 +2915,9 @@
     <w:basedOn w:val="DefaultParagraphFont"/>
     <w:link w:val="Heading2"/>
     <w:uiPriority w:val="9"/>
-    <w:rsid w:val="0071461C"/>
+    <w:rsid w:val="000418CA"/>
     <w:rPr>
-      <w:rFonts w:asciiTheme="majorHAnsi" w:eastAsiaTheme="majorEastAsia" w:hAnsiTheme="majorHAnsi" w:cstheme="majorBidi"/>
+      <w:rFonts w:ascii="Verdana" w:eastAsiaTheme="majorEastAsia" w:hAnsi="Verdana" w:cstheme="majorBidi"/>
       <w:color w:val="2F5496" w:themeColor="accent1" w:themeShade="BF"/>
       <w:sz w:val="26"/>
       <w:szCs w:val="26"/>
@@ -1730,6 +2944,19 @@
     <w:rPr>
       <w:color w:val="605E5C"/>
       <w:shd w:val="clear" w:color="auto" w:fill="E1DFDD"/>
+    </w:rPr>
+  </w:style>
+  <w:style w:type="character" w:customStyle="1" w:styleId="Heading3Char">
+    <w:name w:val="Heading 3 Char"/>
+    <w:basedOn w:val="DefaultParagraphFont"/>
+    <w:link w:val="Heading3"/>
+    <w:uiPriority w:val="9"/>
+    <w:rsid w:val="004220A1"/>
+    <w:rPr>
+      <w:rFonts w:asciiTheme="majorHAnsi" w:eastAsiaTheme="majorEastAsia" w:hAnsiTheme="majorHAnsi" w:cstheme="majorBidi"/>
+      <w:color w:val="1F3763" w:themeColor="accent1" w:themeShade="7F"/>
+      <w:sz w:val="24"/>
+      <w:szCs w:val="24"/>
     </w:rPr>
   </w:style>
 </w:styles>

</xml_diff>